<commit_message>
Start competencies for 09.03.01
</commit_message>
<xml_diff>
--- a/09.03.01/Модули/ММИ_ИТиАП_09.03.01_М9_Современные сетевые технологии.docx
+++ b/09.03.01/Модули/ММИ_ИТиАП_09.03.01_М9_Современные сетевые технологии.docx
@@ -32,15 +32,19 @@
         <w:jc w:val="center"/>
       </w:pPr>
       <w:r>
-        <w:t xml:space="preserve">«Уральский федеральный университет имени первого Президента России </w:t>
-      </w:r>
-      <w:proofErr w:type="spellStart"/>
-      <w:r>
-        <w:t>Б.Н.Ельцина</w:t>
-      </w:r>
-      <w:proofErr w:type="spellEnd"/>
-      <w:r>
-        <w:t>»</w:t>
+        <w:t>«Уральский федеральный университет имени первого Президента России Б.</w:t>
+      </w:r>
+      <w:r>
+        <w:t xml:space="preserve"> </w:t>
+      </w:r>
+      <w:r>
+        <w:t>Н.</w:t>
+      </w:r>
+      <w:r>
+        <w:t xml:space="preserve"> </w:t>
+      </w:r>
+      <w:r>
+        <w:t>Ельцина»</w:t>
       </w:r>
     </w:p>
     <w:p>
@@ -88,7 +92,16 @@
         <w:t xml:space="preserve">___________________  </w:t>
       </w:r>
       <w:r>
-        <w:t>С.Т.</w:t>
+        <w:t>С.</w:t>
+      </w:r>
+      <w:r>
+        <w:rPr>
+          <w:lang w:val="en-US"/>
+        </w:rPr>
+        <w:t xml:space="preserve"> </w:t>
+      </w:r>
+      <w:r>
+        <w:t>Т.</w:t>
       </w:r>
       <w:r>
         <w:t xml:space="preserve"> </w:t>
@@ -248,7 +261,7 @@
               <w:t>Модуль</w:t>
             </w:r>
             <w:r>
-              <w:t xml:space="preserve"> …………………………...</w:t>
+              <w:t xml:space="preserve"> </w:t>
             </w:r>
           </w:p>
           <w:p>
@@ -273,7 +286,7 @@
               <w:t>Код модуля</w:t>
             </w:r>
             <w:r>
-              <w:t xml:space="preserve">… </w:t>
+              <w:t xml:space="preserve"> </w:t>
             </w:r>
           </w:p>
           <w:p>
@@ -302,9 +315,6 @@
               </w:rPr>
               <w:t>Образовательная программа</w:t>
             </w:r>
-            <w:r>
-              <w:t>…….</w:t>
-            </w:r>
           </w:p>
           <w:p>
             <w:r>
@@ -332,7 +342,7 @@
               <w:t>Код ОП</w:t>
             </w:r>
             <w:r>
-              <w:t xml:space="preserve">… </w:t>
+              <w:t xml:space="preserve"> </w:t>
             </w:r>
           </w:p>
           <w:p>
@@ -405,7 +415,7 @@
               <w:t>Направление подготовки</w:t>
             </w:r>
             <w:r>
-              <w:t xml:space="preserve"> ……….</w:t>
+              <w:t xml:space="preserve"> </w:t>
             </w:r>
           </w:p>
           <w:p>
@@ -435,7 +445,7 @@
               <w:t>Код направления и уровня подготовки</w:t>
             </w:r>
             <w:r>
-              <w:t xml:space="preserve">... </w:t>
+              <w:t xml:space="preserve"> </w:t>
             </w:r>
           </w:p>
           <w:p>
@@ -465,7 +475,7 @@
               <w:t>Уровень подготовки</w:t>
             </w:r>
             <w:r>
-              <w:t xml:space="preserve">…………….. </w:t>
+              <w:t xml:space="preserve"> </w:t>
             </w:r>
           </w:p>
           <w:p>
@@ -2930,8 +2940,6 @@
               </w:rPr>
               <w:t xml:space="preserve">) </w:t>
             </w:r>
-            <w:bookmarkStart w:id="0" w:name="_GoBack"/>
-            <w:bookmarkEnd w:id="0"/>
             <w:r>
               <w:t>Построение масштабируемых сетей</w:t>
             </w:r>
@@ -3487,6 +3495,7 @@
               <w:rPr>
                 <w:b/>
               </w:rPr>
+              <w:lastRenderedPageBreak/>
               <w:t>3.2.</w:t>
             </w:r>
           </w:p>
@@ -3559,7 +3568,6 @@
           <w:sz w:val="24"/>
           <w:szCs w:val="24"/>
         </w:rPr>
-        <w:lastRenderedPageBreak/>
         <w:t>ПЛАНИРУЕМЫЕ РЕЗУЛЬТАТЫ ОСВОЕНИЯ МОДУЛЯ</w:t>
       </w:r>
     </w:p>
@@ -3585,44 +3593,24 @@
           <w:color w:val="auto"/>
         </w:rPr>
       </w:pPr>
-      <w:r>
-        <w:rPr>
-          <w:rFonts w:ascii="Symbol" w:hAnsi="Symbol"/>
-          <w:i/>
-        </w:rPr>
-        <w:t></w:t>
-      </w:r>
-      <w:r>
-        <w:rPr>
-          <w:i/>
-        </w:rPr>
-        <w:t>формулируются разработчиками модуля на основе Табл.4 и Табл.2  тех ОП, для которых реализуется модуль</w:t>
-      </w:r>
-      <w:r>
-        <w:rPr>
-          <w:rFonts w:ascii="Symbol" w:hAnsi="Symbol"/>
-          <w:i/>
-        </w:rPr>
-        <w:t></w:t>
-      </w:r>
     </w:p>
     <w:tbl>
       <w:tblPr>
-        <w:tblW w:w="0" w:type="auto"/>
+        <w:tblW w:w="10082" w:type="dxa"/>
         <w:tblInd w:w="-5" w:type="dxa"/>
         <w:tblLayout w:type="fixed"/>
         <w:tblLook w:val="0000" w:firstRow="0" w:lastRow="0" w:firstColumn="0" w:lastColumn="0" w:noHBand="0" w:noVBand="0"/>
       </w:tblPr>
       <w:tblGrid>
-        <w:gridCol w:w="1740"/>
-        <w:gridCol w:w="1755"/>
-        <w:gridCol w:w="2046"/>
-        <w:gridCol w:w="4305"/>
+        <w:gridCol w:w="1673"/>
+        <w:gridCol w:w="3827"/>
+        <w:gridCol w:w="2220"/>
+        <w:gridCol w:w="2362"/>
       </w:tblGrid>
       <w:tr>
         <w:tc>
           <w:tcPr>
-            <w:tcW w:w="1740" w:type="dxa"/>
+            <w:tcW w:w="1673" w:type="dxa"/>
             <w:tcBorders>
               <w:top w:val="single" w:sz="4" w:space="0" w:color="000000"/>
               <w:left w:val="single" w:sz="4" w:space="0" w:color="000000"/>
@@ -3665,7 +3653,7 @@
         </w:tc>
         <w:tc>
           <w:tcPr>
-            <w:tcW w:w="1755" w:type="dxa"/>
+            <w:tcW w:w="3827" w:type="dxa"/>
             <w:tcBorders>
               <w:top w:val="single" w:sz="4" w:space="0" w:color="000000"/>
               <w:left w:val="single" w:sz="4" w:space="0" w:color="000000"/>
@@ -3724,7 +3712,7 @@
         </w:tc>
         <w:tc>
           <w:tcPr>
-            <w:tcW w:w="2046" w:type="dxa"/>
+            <w:tcW w:w="2220" w:type="dxa"/>
             <w:tcBorders>
               <w:top w:val="single" w:sz="4" w:space="0" w:color="000000"/>
               <w:left w:val="single" w:sz="4" w:space="0" w:color="000000"/>
@@ -3812,7 +3800,7 @@
         </w:tc>
         <w:tc>
           <w:tcPr>
-            <w:tcW w:w="4305" w:type="dxa"/>
+            <w:tcW w:w="2362" w:type="dxa"/>
             <w:tcBorders>
               <w:top w:val="single" w:sz="4" w:space="0" w:color="000000"/>
               <w:left w:val="single" w:sz="4" w:space="0" w:color="000000"/>
@@ -3824,9 +3812,6 @@
           <w:p>
             <w:pPr>
               <w:jc w:val="both"/>
-              <w:rPr>
-                <w:color w:val="auto"/>
-              </w:rPr>
             </w:pPr>
             <w:r>
               <w:rPr>
@@ -3834,7 +3819,23 @@
                 <w:b/>
                 <w:bCs/>
               </w:rPr>
-              <w:t>Универсальные компетенции (УОК, УОПК,УПК), формируемые при освоении модуля для нескольких ОП</w:t>
+              <w:t>Универсальные компетенции (УОК, УОПК,</w:t>
+            </w:r>
+            <w:r>
+              <w:rPr>
+                <w:rFonts w:eastAsia="Calibri"/>
+                <w:b/>
+                <w:bCs/>
+              </w:rPr>
+              <w:t xml:space="preserve"> </w:t>
+            </w:r>
+            <w:r>
+              <w:rPr>
+                <w:rFonts w:eastAsia="Calibri"/>
+                <w:b/>
+                <w:bCs/>
+              </w:rPr>
+              <w:t>УПК), формируемые при освоении модуля для нескольких ОП</w:t>
             </w:r>
             <w:r>
               <w:rPr>
@@ -3843,43 +3844,17 @@
               </w:rPr>
               <w:t xml:space="preserve"> </w:t>
             </w:r>
-            <w:r>
-              <w:rPr>
-                <w:rFonts w:ascii="Symbol" w:hAnsi="Symbol"/>
-                <w:i/>
-              </w:rPr>
-              <w:t></w:t>
-            </w:r>
-            <w:r>
-              <w:rPr>
-                <w:i/>
-                <w:color w:val="auto"/>
-              </w:rPr>
-              <w:t>В случае реализации модуля для одной ОП данные об универсальных компетенциях не заполняются</w:t>
-            </w:r>
-            <w:r>
-              <w:rPr>
-                <w:rFonts w:ascii="Symbol" w:hAnsi="Symbol"/>
-                <w:i/>
-              </w:rPr>
-              <w:t></w:t>
-            </w:r>
-          </w:p>
-          <w:p>
-            <w:pPr>
-              <w:jc w:val="both"/>
-            </w:pPr>
           </w:p>
         </w:tc>
       </w:tr>
       <w:tr>
         <w:tc>
           <w:tcPr>
-            <w:tcW w:w="1740" w:type="dxa"/>
-            <w:tcBorders>
-              <w:top w:val="single" w:sz="4" w:space="0" w:color="000000"/>
-              <w:left w:val="single" w:sz="4" w:space="0" w:color="000000"/>
-              <w:bottom w:val="single" w:sz="4" w:space="0" w:color="000000"/>
+            <w:tcW w:w="1673" w:type="dxa"/>
+            <w:vMerge w:val="restart"/>
+            <w:tcBorders>
+              <w:top w:val="single" w:sz="4" w:space="0" w:color="000000"/>
+              <w:left w:val="single" w:sz="4" w:space="0" w:color="000000"/>
             </w:tcBorders>
             <w:shd w:val="clear" w:color="auto" w:fill="auto"/>
           </w:tcPr>
@@ -3891,273 +3866,215 @@
               </w:rPr>
             </w:pPr>
             <w:r>
-              <w:rPr>
-                <w:rFonts w:eastAsia="Calibri"/>
-              </w:rPr>
-              <w:t>[</w:t>
-            </w:r>
-            <w:r>
-              <w:rPr>
-                <w:rFonts w:eastAsia="Calibri"/>
-                <w:i/>
-              </w:rPr>
-              <w:t>код ОП согласно реестра ОП УрФУ</w:t>
-            </w:r>
-            <w:r>
-              <w:rPr>
-                <w:rFonts w:eastAsia="Calibri"/>
-              </w:rPr>
-              <w:t>]</w:t>
-            </w:r>
-          </w:p>
-        </w:tc>
-        <w:tc>
-          <w:tcPr>
-            <w:tcW w:w="1755" w:type="dxa"/>
-            <w:tcBorders>
-              <w:top w:val="single" w:sz="4" w:space="0" w:color="000000"/>
-              <w:left w:val="single" w:sz="4" w:space="0" w:color="000000"/>
-              <w:bottom w:val="single" w:sz="4" w:space="0" w:color="000000"/>
-            </w:tcBorders>
-            <w:shd w:val="clear" w:color="auto" w:fill="auto"/>
-          </w:tcPr>
-          <w:p>
-            <w:pPr>
-              <w:rPr>
-                <w:rFonts w:eastAsia="Calibri"/>
-              </w:rPr>
-            </w:pPr>
-            <w:r>
-              <w:rPr>
-                <w:rFonts w:eastAsia="Calibri"/>
-              </w:rPr>
-              <w:t>РО1.[</w:t>
-            </w:r>
-            <w:r>
-              <w:rPr>
-                <w:rFonts w:eastAsia="Calibri"/>
-                <w:i/>
-              </w:rPr>
-              <w:t>текст</w:t>
-            </w:r>
-            <w:r>
-              <w:rPr>
-                <w:rFonts w:eastAsia="Calibri"/>
-              </w:rPr>
-              <w:t xml:space="preserve">] </w:t>
-            </w:r>
-          </w:p>
-          <w:p>
-            <w:pPr>
-              <w:rPr>
-                <w:rFonts w:eastAsia="Calibri"/>
-              </w:rPr>
-            </w:pPr>
-            <w:r>
-              <w:rPr>
-                <w:rFonts w:eastAsia="Calibri"/>
-              </w:rPr>
-              <w:t>[</w:t>
-            </w:r>
-            <w:r>
-              <w:rPr>
-                <w:rFonts w:eastAsia="Calibri"/>
-                <w:i/>
-              </w:rPr>
-              <w:t xml:space="preserve">из Табл.2 </w:t>
-            </w:r>
-            <w:r>
-              <w:rPr>
-                <w:rFonts w:eastAsia="Calibri"/>
-                <w:i/>
-                <w:color w:val="auto"/>
-              </w:rPr>
-              <w:t>ОХ</w:t>
-            </w:r>
-            <w:r>
-              <w:rPr>
-                <w:rFonts w:eastAsia="Calibri"/>
-                <w:i/>
-              </w:rPr>
-              <w:t>ОП</w:t>
-            </w:r>
-            <w:r>
-              <w:rPr>
-                <w:rFonts w:eastAsia="Calibri"/>
-              </w:rPr>
-              <w:t>]</w:t>
-            </w:r>
-          </w:p>
-        </w:tc>
-        <w:tc>
-          <w:tcPr>
-            <w:tcW w:w="2046" w:type="dxa"/>
-            <w:tcBorders>
-              <w:top w:val="single" w:sz="4" w:space="0" w:color="000000"/>
-              <w:left w:val="single" w:sz="4" w:space="0" w:color="000000"/>
-              <w:bottom w:val="single" w:sz="4" w:space="0" w:color="000000"/>
-            </w:tcBorders>
-            <w:shd w:val="clear" w:color="auto" w:fill="auto"/>
-          </w:tcPr>
-          <w:p>
-            <w:pPr>
-              <w:rPr>
-                <w:rFonts w:eastAsia="Calibri"/>
-                <w:color w:val="auto"/>
-              </w:rPr>
-            </w:pPr>
-            <w:r>
-              <w:rPr>
-                <w:rFonts w:eastAsia="Calibri"/>
-                <w:color w:val="auto"/>
-              </w:rPr>
-              <w:t>ОК 1[</w:t>
-            </w:r>
-            <w:r>
-              <w:rPr>
-                <w:rFonts w:eastAsia="Calibri"/>
-                <w:i/>
-                <w:color w:val="auto"/>
-              </w:rPr>
-              <w:t xml:space="preserve">текст из Табл.2 </w:t>
-            </w:r>
-            <w:r>
-              <w:rPr>
-                <w:rFonts w:eastAsia="Calibri"/>
-                <w:i/>
-                <w:color w:val="auto"/>
-              </w:rPr>
-              <w:t>ОХ</w:t>
-            </w:r>
-            <w:r>
-              <w:rPr>
-                <w:rFonts w:eastAsia="Calibri"/>
-                <w:i/>
-                <w:color w:val="auto"/>
-              </w:rPr>
-              <w:t>ОП</w:t>
-            </w:r>
-            <w:r>
-              <w:rPr>
-                <w:rFonts w:eastAsia="Calibri"/>
-                <w:color w:val="auto"/>
-              </w:rPr>
-              <w:t xml:space="preserve">], </w:t>
-            </w:r>
-          </w:p>
-          <w:p>
-            <w:pPr>
-              <w:rPr>
-                <w:rFonts w:eastAsia="Calibri"/>
-                <w:color w:val="auto"/>
-              </w:rPr>
-            </w:pPr>
-            <w:r>
-              <w:rPr>
-                <w:rFonts w:eastAsia="Calibri"/>
-                <w:color w:val="auto"/>
-              </w:rPr>
-              <w:t>О</w:t>
-            </w:r>
-            <w:r>
-              <w:rPr>
-                <w:rFonts w:eastAsia="Calibri"/>
-                <w:color w:val="auto"/>
-              </w:rPr>
-              <w:t>ПК 3</w:t>
-            </w:r>
-            <w:r>
-              <w:rPr>
-                <w:rFonts w:eastAsia="Calibri"/>
-                <w:color w:val="auto"/>
-              </w:rPr>
-              <w:t>[</w:t>
-            </w:r>
-            <w:r>
-              <w:rPr>
-                <w:rFonts w:eastAsia="Calibri"/>
-                <w:i/>
-                <w:color w:val="auto"/>
-              </w:rPr>
-              <w:t xml:space="preserve">текст из Табл.2 </w:t>
-            </w:r>
-            <w:r>
-              <w:rPr>
-                <w:rFonts w:eastAsia="Calibri"/>
-                <w:i/>
-                <w:color w:val="auto"/>
-              </w:rPr>
-              <w:t>ОХ</w:t>
-            </w:r>
-            <w:r>
-              <w:rPr>
-                <w:rFonts w:eastAsia="Calibri"/>
-                <w:i/>
-                <w:color w:val="auto"/>
-              </w:rPr>
-              <w:t>ОП</w:t>
-            </w:r>
-            <w:r>
-              <w:rPr>
-                <w:rFonts w:eastAsia="Calibri"/>
-                <w:color w:val="auto"/>
-              </w:rPr>
-              <w:t xml:space="preserve">], </w:t>
-            </w:r>
-          </w:p>
-          <w:p>
-            <w:pPr>
-              <w:rPr>
-                <w:rFonts w:eastAsia="Calibri"/>
-                <w:color w:val="auto"/>
-              </w:rPr>
-            </w:pPr>
-            <w:r>
-              <w:rPr>
-                <w:rFonts w:eastAsia="Calibri"/>
-                <w:color w:val="auto"/>
-              </w:rPr>
-              <w:t>ПК 1</w:t>
-            </w:r>
-            <w:r>
-              <w:rPr>
-                <w:rFonts w:eastAsia="Calibri"/>
-                <w:color w:val="auto"/>
-              </w:rPr>
-              <w:t>[</w:t>
-            </w:r>
-            <w:r>
-              <w:rPr>
-                <w:rFonts w:eastAsia="Calibri"/>
-                <w:i/>
-                <w:color w:val="auto"/>
-              </w:rPr>
-              <w:t>текст из Табл.2 ОП</w:t>
-            </w:r>
-            <w:r>
-              <w:rPr>
-                <w:rFonts w:eastAsia="Calibri"/>
-                <w:color w:val="auto"/>
-              </w:rPr>
-              <w:t>]</w:t>
-            </w:r>
-            <w:r>
-              <w:rPr>
-                <w:rFonts w:eastAsia="Calibri"/>
-                <w:color w:val="auto"/>
-              </w:rPr>
-              <w:t>…</w:t>
-            </w:r>
-          </w:p>
-        </w:tc>
-        <w:tc>
-          <w:tcPr>
-            <w:tcW w:w="4305" w:type="dxa"/>
+              <w:t>09.03.01/01.01</w:t>
+            </w:r>
+          </w:p>
+        </w:tc>
+        <w:tc>
+          <w:tcPr>
+            <w:tcW w:w="3827" w:type="dxa"/>
+            <w:tcBorders>
+              <w:top w:val="single" w:sz="4" w:space="0" w:color="000000"/>
+              <w:left w:val="single" w:sz="4" w:space="0" w:color="000000"/>
+              <w:bottom w:val="single" w:sz="4" w:space="0" w:color="000000"/>
+            </w:tcBorders>
+            <w:shd w:val="clear" w:color="auto" w:fill="auto"/>
+          </w:tcPr>
+          <w:p>
+            <w:pPr>
+              <w:rPr>
+                <w:rFonts w:eastAsia="Calibri"/>
+              </w:rPr>
+            </w:pPr>
+            <w:r>
+              <w:rPr>
+                <w:rFonts w:eastAsia="Calibri"/>
+                <w:b/>
+              </w:rPr>
+              <w:t>РО-</w:t>
+            </w:r>
+            <w:r>
+              <w:rPr>
+                <w:rFonts w:eastAsia="Calibri"/>
+                <w:b/>
+                <w:lang w:val="en-US"/>
+              </w:rPr>
+              <w:t>O</w:t>
+            </w:r>
+            <w:r>
+              <w:rPr>
+                <w:rFonts w:eastAsia="Calibri"/>
+                <w:b/>
+              </w:rPr>
+              <w:t>1</w:t>
+            </w:r>
+            <w:r>
+              <w:rPr>
+                <w:rFonts w:eastAsia="Calibri"/>
+              </w:rPr>
+              <w:t xml:space="preserve">: </w:t>
+            </w:r>
+            <w:r>
+              <w:rPr>
+                <w:rFonts w:eastAsia="Calibri"/>
+              </w:rPr>
+              <w:t>Спосо</w:t>
+            </w:r>
+            <w:r>
+              <w:rPr>
+                <w:rFonts w:eastAsia="Calibri"/>
+              </w:rPr>
+              <w:t>бность  осуществлять    проекти</w:t>
+            </w:r>
+            <w:r>
+              <w:rPr>
+                <w:rFonts w:eastAsia="Calibri"/>
+              </w:rPr>
+              <w:t>ров</w:t>
+            </w:r>
+            <w:r>
+              <w:rPr>
+                <w:rFonts w:eastAsia="Calibri"/>
+              </w:rPr>
+              <w:t>ание продукции (систем) с приме</w:t>
+            </w:r>
+            <w:r>
+              <w:rPr>
+                <w:rFonts w:eastAsia="Calibri"/>
+              </w:rPr>
+              <w:t>нением  новейших  технологий;  а  также  тестирование,  проверку  качества, се</w:t>
+            </w:r>
+            <w:r>
+              <w:rPr>
+                <w:rFonts w:eastAsia="Calibri"/>
+              </w:rPr>
+              <w:t>ртификацию продукции (систем).</w:t>
+            </w:r>
+          </w:p>
+        </w:tc>
+        <w:tc>
+          <w:tcPr>
+            <w:tcW w:w="2220" w:type="dxa"/>
+            <w:tcBorders>
+              <w:top w:val="single" w:sz="4" w:space="0" w:color="000000"/>
+              <w:left w:val="single" w:sz="4" w:space="0" w:color="000000"/>
+              <w:bottom w:val="single" w:sz="4" w:space="0" w:color="000000"/>
+            </w:tcBorders>
+            <w:shd w:val="clear" w:color="auto" w:fill="auto"/>
+          </w:tcPr>
+          <w:p>
+            <w:pPr>
+              <w:rPr>
+                <w:rFonts w:eastAsia="Calibri"/>
+                <w:color w:val="auto"/>
+              </w:rPr>
+            </w:pPr>
+            <w:r>
+              <w:rPr>
+                <w:rFonts w:eastAsia="Calibri"/>
+                <w:color w:val="auto"/>
+              </w:rPr>
+              <w:t>ОК-2</w:t>
+            </w:r>
+          </w:p>
+          <w:p>
+            <w:pPr>
+              <w:rPr>
+                <w:rFonts w:eastAsia="Calibri"/>
+                <w:color w:val="auto"/>
+              </w:rPr>
+            </w:pPr>
+            <w:r>
+              <w:rPr>
+                <w:rFonts w:eastAsia="Calibri"/>
+                <w:color w:val="auto"/>
+              </w:rPr>
+              <w:t>ОК-6</w:t>
+            </w:r>
+          </w:p>
+          <w:p>
+            <w:pPr>
+              <w:rPr>
+                <w:rFonts w:eastAsia="Calibri"/>
+                <w:color w:val="auto"/>
+              </w:rPr>
+            </w:pPr>
+            <w:r>
+              <w:rPr>
+                <w:rFonts w:eastAsia="Calibri"/>
+                <w:color w:val="auto"/>
+              </w:rPr>
+              <w:t>ОПК-1</w:t>
+            </w:r>
+          </w:p>
+          <w:p>
+            <w:pPr>
+              <w:rPr>
+                <w:rFonts w:eastAsia="Calibri"/>
+                <w:color w:val="auto"/>
+              </w:rPr>
+            </w:pPr>
+            <w:r>
+              <w:rPr>
+                <w:rFonts w:eastAsia="Calibri"/>
+                <w:color w:val="auto"/>
+              </w:rPr>
+              <w:t>ОПК-2</w:t>
+            </w:r>
+          </w:p>
+          <w:p>
+            <w:pPr>
+              <w:rPr>
+                <w:rFonts w:eastAsia="Calibri"/>
+                <w:color w:val="auto"/>
+              </w:rPr>
+            </w:pPr>
+            <w:r>
+              <w:rPr>
+                <w:rFonts w:eastAsia="Calibri"/>
+                <w:color w:val="auto"/>
+              </w:rPr>
+              <w:t>ОПК-4</w:t>
+            </w:r>
+          </w:p>
+          <w:p>
+            <w:pPr>
+              <w:rPr>
+                <w:rFonts w:eastAsia="Calibri"/>
+                <w:color w:val="auto"/>
+              </w:rPr>
+            </w:pPr>
+            <w:r>
+              <w:rPr>
+                <w:rFonts w:eastAsia="Calibri"/>
+                <w:color w:val="auto"/>
+              </w:rPr>
+              <w:t>ПК-1</w:t>
+            </w:r>
+          </w:p>
+          <w:p>
+            <w:pPr>
+              <w:rPr>
+                <w:rFonts w:eastAsia="Calibri"/>
+                <w:color w:val="auto"/>
+              </w:rPr>
+            </w:pPr>
+            <w:r>
+              <w:rPr>
+                <w:rFonts w:eastAsia="Calibri"/>
+                <w:color w:val="auto"/>
+              </w:rPr>
+              <w:t>ПК-6</w:t>
+            </w:r>
+          </w:p>
+        </w:tc>
+        <w:tc>
+          <w:tcPr>
+            <w:tcW w:w="2362" w:type="dxa"/>
             <w:vMerge w:val="restart"/>
             <w:tcBorders>
               <w:top w:val="single" w:sz="4" w:space="0" w:color="000000"/>
               <w:left w:val="single" w:sz="4" w:space="0" w:color="000000"/>
-              <w:bottom w:val="single" w:sz="4" w:space="0" w:color="000000"/>
               <w:right w:val="single" w:sz="4" w:space="0" w:color="000000"/>
             </w:tcBorders>
             <w:shd w:val="clear" w:color="auto" w:fill="auto"/>
@@ -4168,373 +4085,275 @@
                 <w:rFonts w:eastAsia="Calibri"/>
               </w:rPr>
             </w:pPr>
-            <w:r>
-              <w:rPr>
-                <w:rFonts w:eastAsia="Calibri"/>
-              </w:rPr>
-              <w:t>УОК 1.[</w:t>
-            </w:r>
-            <w:r>
-              <w:rPr>
-                <w:rFonts w:eastAsia="Calibri"/>
-                <w:i/>
-              </w:rPr>
-              <w:t>формулировка универсальной компетенции, составленная разработчиками модуля на основе нескольких ФГОС ВО</w:t>
-            </w:r>
-            <w:r>
-              <w:rPr>
-                <w:rFonts w:eastAsia="Calibri"/>
-              </w:rPr>
-              <w:t>]</w:t>
-            </w:r>
-          </w:p>
-          <w:p>
-            <w:pPr>
-              <w:rPr>
-                <w:rFonts w:eastAsia="Calibri"/>
-              </w:rPr>
-            </w:pPr>
-            <w:r>
-              <w:rPr>
-                <w:rFonts w:eastAsia="Calibri"/>
-              </w:rPr>
-              <w:t>УОК 2. [</w:t>
-            </w:r>
-            <w:r>
-              <w:rPr>
-                <w:rFonts w:eastAsia="Calibri"/>
-                <w:i/>
-              </w:rPr>
-              <w:t>формулировка универсальной компетенции, составленная разработчиками модуля на основе нескольких ФГОС ВО</w:t>
-            </w:r>
-            <w:r>
-              <w:rPr>
-                <w:rFonts w:eastAsia="Calibri"/>
-              </w:rPr>
-              <w:t>]</w:t>
-            </w:r>
-          </w:p>
-          <w:p>
-            <w:pPr>
-              <w:rPr>
-                <w:rFonts w:eastAsia="Calibri"/>
-              </w:rPr>
-            </w:pPr>
-            <w:r>
-              <w:rPr>
-                <w:rFonts w:eastAsia="Calibri"/>
-              </w:rPr>
-              <w:t>УОК 3.[</w:t>
-            </w:r>
-            <w:r>
-              <w:rPr>
-                <w:rFonts w:eastAsia="Calibri"/>
-                <w:i/>
-              </w:rPr>
-              <w:t>формулировка универсальной компетенции, составленная разработчиками модуля на основе нескольких ФГОС ВО</w:t>
-            </w:r>
-            <w:r>
-              <w:rPr>
-                <w:rFonts w:eastAsia="Calibri"/>
-              </w:rPr>
-              <w:t>]</w:t>
-            </w:r>
-          </w:p>
-          <w:p>
-            <w:pPr>
-              <w:rPr>
-                <w:rFonts w:eastAsia="Calibri"/>
-              </w:rPr>
-            </w:pPr>
-            <w:r>
-              <w:rPr>
-                <w:rFonts w:eastAsia="Calibri"/>
-              </w:rPr>
-              <w:t>УОПК 2.[</w:t>
-            </w:r>
-            <w:r>
-              <w:rPr>
-                <w:rFonts w:eastAsia="Calibri"/>
-                <w:i/>
-              </w:rPr>
-              <w:t>формулировка универсальной компетенции, составленная разработчиками модуля на основе нескольких ФГОС ВО</w:t>
-            </w:r>
-            <w:r>
-              <w:rPr>
-                <w:rFonts w:eastAsia="Calibri"/>
-              </w:rPr>
-              <w:t>]</w:t>
-            </w:r>
           </w:p>
         </w:tc>
       </w:tr>
       <w:tr>
         <w:tc>
           <w:tcPr>
-            <w:tcW w:w="1740" w:type="dxa"/>
-            <w:tcBorders>
-              <w:top w:val="single" w:sz="4" w:space="0" w:color="000000"/>
-              <w:left w:val="single" w:sz="4" w:space="0" w:color="000000"/>
-              <w:bottom w:val="single" w:sz="4" w:space="0" w:color="000000"/>
-            </w:tcBorders>
-            <w:shd w:val="clear" w:color="auto" w:fill="auto"/>
-          </w:tcPr>
-          <w:p>
-            <w:pPr>
-              <w:rPr>
-                <w:rFonts w:eastAsia="Calibri"/>
-              </w:rPr>
-            </w:pPr>
-            <w:r>
-              <w:rPr>
-                <w:rFonts w:eastAsia="Calibri"/>
-              </w:rPr>
-              <w:t>[</w:t>
-            </w:r>
-            <w:r>
-              <w:rPr>
-                <w:rFonts w:eastAsia="Calibri"/>
-                <w:i/>
-              </w:rPr>
-              <w:t>код ОП согласно реестра ОП УрФУ</w:t>
-            </w:r>
-            <w:r>
-              <w:rPr>
-                <w:rFonts w:eastAsia="Calibri"/>
-              </w:rPr>
-              <w:t>]</w:t>
-            </w:r>
-          </w:p>
-        </w:tc>
-        <w:tc>
-          <w:tcPr>
-            <w:tcW w:w="1755" w:type="dxa"/>
-            <w:tcBorders>
-              <w:top w:val="single" w:sz="4" w:space="0" w:color="000000"/>
-              <w:left w:val="single" w:sz="4" w:space="0" w:color="000000"/>
-              <w:bottom w:val="single" w:sz="4" w:space="0" w:color="000000"/>
-            </w:tcBorders>
-            <w:shd w:val="clear" w:color="auto" w:fill="auto"/>
-          </w:tcPr>
-          <w:p>
-            <w:pPr>
-              <w:rPr>
-                <w:rFonts w:eastAsia="Calibri"/>
-                <w:color w:val="auto"/>
-              </w:rPr>
-            </w:pPr>
-            <w:r>
-              <w:rPr>
-                <w:rFonts w:eastAsia="Calibri"/>
-                <w:color w:val="auto"/>
-              </w:rPr>
-              <w:t>РО1.[</w:t>
-            </w:r>
-            <w:r>
-              <w:rPr>
-                <w:rFonts w:eastAsia="Calibri"/>
-                <w:i/>
-                <w:color w:val="auto"/>
-              </w:rPr>
-              <w:t>текст</w:t>
-            </w:r>
-            <w:r>
-              <w:rPr>
-                <w:rFonts w:eastAsia="Calibri"/>
-                <w:color w:val="auto"/>
-              </w:rPr>
-              <w:t>] [</w:t>
-            </w:r>
-            <w:r>
-              <w:rPr>
-                <w:rFonts w:eastAsia="Calibri"/>
-                <w:i/>
-                <w:color w:val="auto"/>
-              </w:rPr>
-              <w:t xml:space="preserve">из Табл.2 </w:t>
-            </w:r>
-            <w:r>
-              <w:rPr>
-                <w:rFonts w:eastAsia="Calibri"/>
-                <w:i/>
-                <w:color w:val="auto"/>
-              </w:rPr>
-              <w:t>ОХ</w:t>
-            </w:r>
-            <w:r>
-              <w:rPr>
-                <w:rFonts w:eastAsia="Calibri"/>
-                <w:i/>
-                <w:color w:val="auto"/>
-              </w:rPr>
-              <w:t>ОП</w:t>
-            </w:r>
-            <w:r>
-              <w:rPr>
-                <w:rFonts w:eastAsia="Calibri"/>
-                <w:color w:val="auto"/>
-              </w:rPr>
-              <w:t>]</w:t>
-            </w:r>
-          </w:p>
-        </w:tc>
-        <w:tc>
-          <w:tcPr>
-            <w:tcW w:w="2046" w:type="dxa"/>
-            <w:tcBorders>
-              <w:top w:val="single" w:sz="4" w:space="0" w:color="000000"/>
-              <w:left w:val="single" w:sz="4" w:space="0" w:color="000000"/>
-              <w:bottom w:val="single" w:sz="4" w:space="0" w:color="000000"/>
-            </w:tcBorders>
-            <w:shd w:val="clear" w:color="auto" w:fill="auto"/>
-          </w:tcPr>
-          <w:p>
-            <w:pPr>
-              <w:rPr>
-                <w:rFonts w:eastAsia="Calibri"/>
-                <w:color w:val="auto"/>
-              </w:rPr>
-            </w:pPr>
-            <w:r>
-              <w:rPr>
-                <w:rFonts w:eastAsia="Calibri"/>
-                <w:color w:val="auto"/>
-              </w:rPr>
-              <w:t>ОК 1[</w:t>
-            </w:r>
-            <w:r>
-              <w:rPr>
-                <w:rFonts w:eastAsia="Calibri"/>
-                <w:i/>
-                <w:color w:val="auto"/>
-              </w:rPr>
-              <w:t xml:space="preserve">текст из Табл.2 </w:t>
-            </w:r>
-            <w:r>
-              <w:rPr>
-                <w:rFonts w:eastAsia="Calibri"/>
-                <w:i/>
-                <w:color w:val="auto"/>
-              </w:rPr>
-              <w:t>ОХ</w:t>
-            </w:r>
-            <w:r>
-              <w:rPr>
-                <w:rFonts w:eastAsia="Calibri"/>
-                <w:i/>
-                <w:color w:val="auto"/>
-              </w:rPr>
-              <w:t>ОП</w:t>
-            </w:r>
-            <w:r>
-              <w:rPr>
-                <w:rFonts w:eastAsia="Calibri"/>
-                <w:color w:val="auto"/>
-              </w:rPr>
-              <w:t xml:space="preserve">], </w:t>
-            </w:r>
-          </w:p>
-          <w:p>
-            <w:pPr>
-              <w:rPr>
-                <w:rFonts w:eastAsia="Calibri"/>
-                <w:color w:val="auto"/>
-              </w:rPr>
-            </w:pPr>
-            <w:r>
-              <w:rPr>
-                <w:rFonts w:eastAsia="Calibri"/>
-                <w:color w:val="auto"/>
-              </w:rPr>
-              <w:t>ОПК 3[</w:t>
-            </w:r>
-            <w:r>
-              <w:rPr>
-                <w:rFonts w:eastAsia="Calibri"/>
-                <w:i/>
-                <w:color w:val="auto"/>
-              </w:rPr>
-              <w:t xml:space="preserve">текст из Табл.2 </w:t>
-            </w:r>
-            <w:r>
-              <w:rPr>
-                <w:rFonts w:eastAsia="Calibri"/>
-                <w:i/>
-                <w:color w:val="auto"/>
-              </w:rPr>
-              <w:t>ОХ</w:t>
-            </w:r>
-            <w:r>
-              <w:rPr>
-                <w:rFonts w:eastAsia="Calibri"/>
-                <w:i/>
-                <w:color w:val="auto"/>
-              </w:rPr>
-              <w:t>ОП</w:t>
-            </w:r>
-            <w:r>
-              <w:rPr>
-                <w:rFonts w:eastAsia="Calibri"/>
-                <w:color w:val="auto"/>
-              </w:rPr>
-              <w:t xml:space="preserve">], </w:t>
-            </w:r>
-          </w:p>
-          <w:p>
-            <w:pPr>
-              <w:rPr>
-                <w:rFonts w:eastAsia="Calibri"/>
-                <w:color w:val="auto"/>
-              </w:rPr>
-            </w:pPr>
-            <w:r>
-              <w:rPr>
-                <w:rFonts w:eastAsia="Calibri"/>
-                <w:color w:val="auto"/>
-              </w:rPr>
-              <w:t>ПК 1[</w:t>
-            </w:r>
-            <w:r>
-              <w:rPr>
-                <w:rFonts w:eastAsia="Calibri"/>
-                <w:i/>
-                <w:color w:val="auto"/>
-              </w:rPr>
-              <w:t xml:space="preserve">текст из Табл.2 </w:t>
-            </w:r>
-            <w:r>
-              <w:rPr>
-                <w:rFonts w:eastAsia="Calibri"/>
-                <w:i/>
-                <w:color w:val="auto"/>
-              </w:rPr>
-              <w:t>ОХ</w:t>
-            </w:r>
-            <w:r>
-              <w:rPr>
-                <w:rFonts w:eastAsia="Calibri"/>
-                <w:i/>
-                <w:color w:val="auto"/>
-              </w:rPr>
-              <w:t>ОП</w:t>
-            </w:r>
-            <w:r>
-              <w:rPr>
-                <w:rFonts w:eastAsia="Calibri"/>
-                <w:color w:val="auto"/>
-              </w:rPr>
-              <w:t>]…</w:t>
-            </w:r>
-          </w:p>
-        </w:tc>
-        <w:tc>
-          <w:tcPr>
-            <w:tcW w:w="4305" w:type="dxa"/>
+            <w:tcW w:w="1673" w:type="dxa"/>
             <w:vMerge/>
             <w:tcBorders>
-              <w:top w:val="single" w:sz="4" w:space="0" w:color="000000"/>
-              <w:left w:val="single" w:sz="4" w:space="0" w:color="000000"/>
-              <w:bottom w:val="single" w:sz="4" w:space="0" w:color="000000"/>
+              <w:left w:val="single" w:sz="4" w:space="0" w:color="000000"/>
+            </w:tcBorders>
+            <w:shd w:val="clear" w:color="auto" w:fill="auto"/>
+          </w:tcPr>
+          <w:p>
+            <w:pPr>
+              <w:rPr>
+                <w:rFonts w:eastAsia="Calibri"/>
+              </w:rPr>
+            </w:pPr>
+          </w:p>
+        </w:tc>
+        <w:tc>
+          <w:tcPr>
+            <w:tcW w:w="3827" w:type="dxa"/>
+            <w:tcBorders>
+              <w:top w:val="single" w:sz="4" w:space="0" w:color="000000"/>
+              <w:left w:val="single" w:sz="4" w:space="0" w:color="000000"/>
+              <w:bottom w:val="single" w:sz="4" w:space="0" w:color="000000"/>
+            </w:tcBorders>
+            <w:shd w:val="clear" w:color="auto" w:fill="auto"/>
+          </w:tcPr>
+          <w:p>
+            <w:pPr>
+              <w:rPr>
+                <w:rFonts w:eastAsia="Calibri"/>
+                <w:color w:val="auto"/>
+              </w:rPr>
+            </w:pPr>
+            <w:r>
+              <w:rPr>
+                <w:rFonts w:eastAsia="Calibri"/>
+                <w:b/>
+                <w:color w:val="auto"/>
+              </w:rPr>
+              <w:t>РО-</w:t>
+            </w:r>
+            <w:r>
+              <w:rPr>
+                <w:rFonts w:eastAsia="Calibri"/>
+                <w:b/>
+                <w:color w:val="auto"/>
+                <w:lang w:val="en-US"/>
+              </w:rPr>
+              <w:t>O</w:t>
+            </w:r>
+            <w:r>
+              <w:rPr>
+                <w:rFonts w:eastAsia="Calibri"/>
+                <w:b/>
+                <w:color w:val="auto"/>
+              </w:rPr>
+              <w:t>2</w:t>
+            </w:r>
+            <w:r>
+              <w:rPr>
+                <w:rFonts w:eastAsia="Calibri"/>
+                <w:color w:val="auto"/>
+              </w:rPr>
+              <w:t xml:space="preserve">: </w:t>
+            </w:r>
+            <w:r>
+              <w:rPr>
+                <w:rFonts w:eastAsia="Calibri"/>
+                <w:color w:val="auto"/>
+              </w:rPr>
+              <w:t xml:space="preserve">Способность  осуществлять  планирование  и  проектирование  продукции (систем)  в  контексте  предприятия, общества и окружающей среды; </w:t>
+            </w:r>
+            <w:r>
+              <w:rPr>
+                <w:rFonts w:eastAsia="Calibri"/>
+                <w:color w:val="auto"/>
+              </w:rPr>
+              <w:t xml:space="preserve">написание бизнес-планов и </w:t>
+            </w:r>
+            <w:r>
+              <w:rPr>
+                <w:rFonts w:eastAsia="Calibri"/>
+                <w:color w:val="auto"/>
+              </w:rPr>
+              <w:t xml:space="preserve">моделирование  процессов  проектной </w:t>
+            </w:r>
+            <w:r>
+              <w:rPr>
+                <w:rFonts w:eastAsia="Calibri"/>
+                <w:color w:val="auto"/>
+              </w:rPr>
+              <w:t>деятельности.</w:t>
+            </w:r>
+          </w:p>
+        </w:tc>
+        <w:tc>
+          <w:tcPr>
+            <w:tcW w:w="2220" w:type="dxa"/>
+            <w:tcBorders>
+              <w:top w:val="single" w:sz="4" w:space="0" w:color="000000"/>
+              <w:left w:val="single" w:sz="4" w:space="0" w:color="000000"/>
+              <w:bottom w:val="single" w:sz="4" w:space="0" w:color="000000"/>
+            </w:tcBorders>
+            <w:shd w:val="clear" w:color="auto" w:fill="auto"/>
+          </w:tcPr>
+          <w:p>
+            <w:pPr>
+              <w:rPr>
+                <w:rFonts w:eastAsia="Calibri"/>
+                <w:color w:val="auto"/>
+              </w:rPr>
+            </w:pPr>
+            <w:r>
+              <w:rPr>
+                <w:rFonts w:eastAsia="Calibri"/>
+                <w:color w:val="auto"/>
+              </w:rPr>
+              <w:t>ОК-1</w:t>
+            </w:r>
+          </w:p>
+          <w:p>
+            <w:pPr>
+              <w:rPr>
+                <w:rFonts w:eastAsia="Calibri"/>
+                <w:color w:val="auto"/>
+              </w:rPr>
+            </w:pPr>
+            <w:r>
+              <w:rPr>
+                <w:rFonts w:eastAsia="Calibri"/>
+                <w:color w:val="auto"/>
+              </w:rPr>
+              <w:t>ОК-3</w:t>
+            </w:r>
+          </w:p>
+          <w:p>
+            <w:pPr>
+              <w:rPr>
+                <w:rFonts w:eastAsia="Calibri"/>
+                <w:color w:val="auto"/>
+              </w:rPr>
+            </w:pPr>
+            <w:r>
+              <w:rPr>
+                <w:rFonts w:eastAsia="Calibri"/>
+                <w:color w:val="auto"/>
+              </w:rPr>
+              <w:t>ОК-4</w:t>
+            </w:r>
+          </w:p>
+          <w:p>
+            <w:pPr>
+              <w:rPr>
+                <w:rFonts w:eastAsia="Calibri"/>
+                <w:color w:val="auto"/>
+              </w:rPr>
+            </w:pPr>
+            <w:r>
+              <w:rPr>
+                <w:rFonts w:eastAsia="Calibri"/>
+                <w:color w:val="auto"/>
+              </w:rPr>
+              <w:t>ОК-7</w:t>
+            </w:r>
+          </w:p>
+          <w:p>
+            <w:pPr>
+              <w:rPr>
+                <w:rFonts w:eastAsia="Calibri"/>
+                <w:color w:val="auto"/>
+              </w:rPr>
+            </w:pPr>
+            <w:r>
+              <w:rPr>
+                <w:rFonts w:eastAsia="Calibri"/>
+                <w:color w:val="auto"/>
+              </w:rPr>
+              <w:t>ОПК-1</w:t>
+            </w:r>
+          </w:p>
+          <w:p>
+            <w:pPr>
+              <w:rPr>
+                <w:rFonts w:eastAsia="Calibri"/>
+                <w:color w:val="auto"/>
+              </w:rPr>
+            </w:pPr>
+            <w:r>
+              <w:rPr>
+                <w:rFonts w:eastAsia="Calibri"/>
+                <w:color w:val="auto"/>
+              </w:rPr>
+              <w:t>ОПК-3</w:t>
+            </w:r>
+          </w:p>
+          <w:p>
+            <w:pPr>
+              <w:rPr>
+                <w:rFonts w:eastAsia="Calibri"/>
+                <w:color w:val="auto"/>
+              </w:rPr>
+            </w:pPr>
+            <w:r>
+              <w:rPr>
+                <w:rFonts w:eastAsia="Calibri"/>
+                <w:color w:val="auto"/>
+              </w:rPr>
+              <w:t>ОПК-5</w:t>
+            </w:r>
+          </w:p>
+          <w:p>
+            <w:pPr>
+              <w:rPr>
+                <w:rFonts w:eastAsia="Calibri"/>
+                <w:color w:val="auto"/>
+              </w:rPr>
+            </w:pPr>
+            <w:r>
+              <w:rPr>
+                <w:rFonts w:eastAsia="Calibri"/>
+                <w:color w:val="auto"/>
+              </w:rPr>
+              <w:t>ПК-2</w:t>
+            </w:r>
+          </w:p>
+          <w:p>
+            <w:pPr>
+              <w:rPr>
+                <w:rFonts w:eastAsia="Calibri"/>
+                <w:color w:val="auto"/>
+              </w:rPr>
+            </w:pPr>
+            <w:r>
+              <w:rPr>
+                <w:rFonts w:eastAsia="Calibri"/>
+                <w:color w:val="auto"/>
+              </w:rPr>
+              <w:t>ПК-3</w:t>
+            </w:r>
+          </w:p>
+          <w:p>
+            <w:pPr>
+              <w:rPr>
+                <w:rFonts w:eastAsia="Calibri"/>
+                <w:color w:val="auto"/>
+              </w:rPr>
+            </w:pPr>
+            <w:r>
+              <w:rPr>
+                <w:rFonts w:eastAsia="Calibri"/>
+                <w:color w:val="auto"/>
+              </w:rPr>
+              <w:t>ПК-6</w:t>
+            </w:r>
+            <w:bookmarkStart w:id="0" w:name="_GoBack"/>
+            <w:bookmarkEnd w:id="0"/>
+          </w:p>
+        </w:tc>
+        <w:tc>
+          <w:tcPr>
+            <w:tcW w:w="2362" w:type="dxa"/>
+            <w:vMerge/>
+            <w:tcBorders>
+              <w:left w:val="single" w:sz="4" w:space="0" w:color="000000"/>
               <w:right w:val="single" w:sz="4" w:space="0" w:color="000000"/>
             </w:tcBorders>
             <w:shd w:val="clear" w:color="auto" w:fill="auto"/>
@@ -4552,101 +4371,641 @@
       <w:tr>
         <w:tc>
           <w:tcPr>
-            <w:tcW w:w="1740" w:type="dxa"/>
-            <w:tcBorders>
-              <w:top w:val="single" w:sz="4" w:space="0" w:color="000000"/>
-              <w:left w:val="single" w:sz="4" w:space="0" w:color="000000"/>
-              <w:bottom w:val="single" w:sz="4" w:space="0" w:color="000000"/>
-            </w:tcBorders>
-            <w:shd w:val="clear" w:color="auto" w:fill="auto"/>
-          </w:tcPr>
-          <w:p>
-            <w:pPr>
-              <w:rPr>
-                <w:rFonts w:eastAsia="Calibri"/>
-                <w:b/>
-              </w:rPr>
-            </w:pPr>
-            <w:r>
-              <w:rPr>
-                <w:rFonts w:eastAsia="Calibri"/>
-                <w:b/>
-              </w:rPr>
-              <w:t>…</w:t>
-            </w:r>
-          </w:p>
-        </w:tc>
-        <w:tc>
-          <w:tcPr>
-            <w:tcW w:w="1755" w:type="dxa"/>
-            <w:tcBorders>
-              <w:top w:val="single" w:sz="4" w:space="0" w:color="000000"/>
-              <w:left w:val="single" w:sz="4" w:space="0" w:color="000000"/>
-              <w:bottom w:val="single" w:sz="4" w:space="0" w:color="000000"/>
-            </w:tcBorders>
-            <w:shd w:val="clear" w:color="auto" w:fill="auto"/>
-          </w:tcPr>
-          <w:p>
-            <w:pPr>
-              <w:rPr>
-                <w:rFonts w:eastAsia="Calibri"/>
-                <w:b/>
-              </w:rPr>
-            </w:pPr>
-            <w:r>
-              <w:rPr>
-                <w:rFonts w:eastAsia="Calibri"/>
-                <w:b/>
-              </w:rPr>
-              <w:t>…</w:t>
-            </w:r>
-          </w:p>
-        </w:tc>
-        <w:tc>
-          <w:tcPr>
-            <w:tcW w:w="2046" w:type="dxa"/>
-            <w:tcBorders>
-              <w:top w:val="single" w:sz="4" w:space="0" w:color="000000"/>
-              <w:left w:val="single" w:sz="4" w:space="0" w:color="000000"/>
-              <w:bottom w:val="single" w:sz="4" w:space="0" w:color="000000"/>
-            </w:tcBorders>
-            <w:shd w:val="clear" w:color="auto" w:fill="auto"/>
-          </w:tcPr>
-          <w:p>
-            <w:pPr>
-              <w:rPr>
-                <w:rFonts w:eastAsia="Calibri"/>
-                <w:b/>
-              </w:rPr>
-            </w:pPr>
-            <w:r>
-              <w:rPr>
-                <w:rFonts w:eastAsia="Calibri"/>
-                <w:b/>
-              </w:rPr>
-              <w:t>…</w:t>
-            </w:r>
-          </w:p>
-        </w:tc>
-        <w:tc>
-          <w:tcPr>
-            <w:tcW w:w="4305" w:type="dxa"/>
-            <w:tcBorders>
-              <w:top w:val="single" w:sz="4" w:space="0" w:color="000000"/>
-              <w:left w:val="single" w:sz="4" w:space="0" w:color="000000"/>
-              <w:bottom w:val="single" w:sz="4" w:space="0" w:color="000000"/>
+            <w:tcW w:w="1673" w:type="dxa"/>
+            <w:vMerge/>
+            <w:tcBorders>
+              <w:left w:val="single" w:sz="4" w:space="0" w:color="000000"/>
+            </w:tcBorders>
+            <w:shd w:val="clear" w:color="auto" w:fill="auto"/>
+          </w:tcPr>
+          <w:p>
+            <w:pPr>
+              <w:rPr>
+                <w:rFonts w:eastAsia="Calibri"/>
+              </w:rPr>
+            </w:pPr>
+          </w:p>
+        </w:tc>
+        <w:tc>
+          <w:tcPr>
+            <w:tcW w:w="3827" w:type="dxa"/>
+            <w:tcBorders>
+              <w:top w:val="single" w:sz="4" w:space="0" w:color="000000"/>
+              <w:left w:val="single" w:sz="4" w:space="0" w:color="000000"/>
+              <w:bottom w:val="single" w:sz="4" w:space="0" w:color="000000"/>
+            </w:tcBorders>
+            <w:shd w:val="clear" w:color="auto" w:fill="auto"/>
+          </w:tcPr>
+          <w:p>
+            <w:pPr>
+              <w:rPr>
+                <w:rFonts w:eastAsia="Calibri"/>
+                <w:b/>
+                <w:color w:val="auto"/>
+              </w:rPr>
+            </w:pPr>
+            <w:r>
+              <w:rPr>
+                <w:rFonts w:eastAsia="Calibri"/>
+                <w:b/>
+                <w:color w:val="auto"/>
+              </w:rPr>
+              <w:t>РО-О4</w:t>
+            </w:r>
+            <w:r>
+              <w:rPr>
+                <w:rFonts w:eastAsia="Calibri"/>
+                <w:b/>
+                <w:color w:val="auto"/>
+              </w:rPr>
+              <w:t xml:space="preserve">: </w:t>
+            </w:r>
+            <w:r>
+              <w:rPr>
+                <w:rFonts w:eastAsia="Calibri"/>
+                <w:color w:val="auto"/>
+              </w:rPr>
+              <w:t>Способность  осуществлять  обучение персонала  предприятий  применению современных    информационных  технологий  и  программно-аппаратных комплексов.</w:t>
+            </w:r>
+          </w:p>
+        </w:tc>
+        <w:tc>
+          <w:tcPr>
+            <w:tcW w:w="2220" w:type="dxa"/>
+            <w:tcBorders>
+              <w:top w:val="single" w:sz="4" w:space="0" w:color="000000"/>
+              <w:left w:val="single" w:sz="4" w:space="0" w:color="000000"/>
+              <w:bottom w:val="single" w:sz="4" w:space="0" w:color="000000"/>
+            </w:tcBorders>
+            <w:shd w:val="clear" w:color="auto" w:fill="auto"/>
+          </w:tcPr>
+          <w:p>
+            <w:pPr>
+              <w:rPr>
+                <w:rFonts w:eastAsia="Calibri"/>
+                <w:color w:val="auto"/>
+              </w:rPr>
+            </w:pPr>
+            <w:r>
+              <w:rPr>
+                <w:rFonts w:eastAsia="Calibri"/>
+                <w:color w:val="auto"/>
+              </w:rPr>
+              <w:t>ОК-1</w:t>
+            </w:r>
+          </w:p>
+          <w:p>
+            <w:pPr>
+              <w:rPr>
+                <w:rFonts w:eastAsia="Calibri"/>
+                <w:color w:val="auto"/>
+              </w:rPr>
+            </w:pPr>
+            <w:r>
+              <w:rPr>
+                <w:rFonts w:eastAsia="Calibri"/>
+                <w:color w:val="auto"/>
+              </w:rPr>
+              <w:t>ОК-5</w:t>
+            </w:r>
+          </w:p>
+          <w:p>
+            <w:pPr>
+              <w:rPr>
+                <w:rFonts w:eastAsia="Calibri"/>
+                <w:color w:val="auto"/>
+              </w:rPr>
+            </w:pPr>
+            <w:r>
+              <w:rPr>
+                <w:rFonts w:eastAsia="Calibri"/>
+                <w:color w:val="auto"/>
+              </w:rPr>
+              <w:t>ОК-6</w:t>
+            </w:r>
+          </w:p>
+          <w:p>
+            <w:pPr>
+              <w:rPr>
+                <w:rFonts w:eastAsia="Calibri"/>
+                <w:color w:val="auto"/>
+              </w:rPr>
+            </w:pPr>
+            <w:r>
+              <w:rPr>
+                <w:rFonts w:eastAsia="Calibri"/>
+                <w:color w:val="auto"/>
+              </w:rPr>
+              <w:t>ОК-7</w:t>
+            </w:r>
+          </w:p>
+          <w:p>
+            <w:pPr>
+              <w:rPr>
+                <w:rFonts w:eastAsia="Calibri"/>
+                <w:color w:val="auto"/>
+              </w:rPr>
+            </w:pPr>
+            <w:r>
+              <w:rPr>
+                <w:rFonts w:eastAsia="Calibri"/>
+                <w:color w:val="auto"/>
+              </w:rPr>
+              <w:t>ОПК-5</w:t>
+            </w:r>
+          </w:p>
+          <w:p>
+            <w:pPr>
+              <w:rPr>
+                <w:rFonts w:eastAsia="Calibri"/>
+                <w:color w:val="auto"/>
+              </w:rPr>
+            </w:pPr>
+            <w:r>
+              <w:rPr>
+                <w:rFonts w:eastAsia="Calibri"/>
+                <w:color w:val="auto"/>
+              </w:rPr>
+              <w:t>ПК-4</w:t>
+            </w:r>
+          </w:p>
+          <w:p>
+            <w:pPr>
+              <w:rPr>
+                <w:rFonts w:eastAsia="Calibri"/>
+                <w:color w:val="auto"/>
+              </w:rPr>
+            </w:pPr>
+            <w:r>
+              <w:rPr>
+                <w:rFonts w:eastAsia="Calibri"/>
+                <w:color w:val="auto"/>
+              </w:rPr>
+              <w:t>ПК-8</w:t>
+            </w:r>
+          </w:p>
+        </w:tc>
+        <w:tc>
+          <w:tcPr>
+            <w:tcW w:w="2362" w:type="dxa"/>
+            <w:vMerge/>
+            <w:tcBorders>
+              <w:left w:val="single" w:sz="4" w:space="0" w:color="000000"/>
               <w:right w:val="single" w:sz="4" w:space="0" w:color="000000"/>
             </w:tcBorders>
             <w:shd w:val="clear" w:color="auto" w:fill="auto"/>
           </w:tcPr>
           <w:p>
-            <w:r>
-              <w:rPr>
-                <w:rFonts w:eastAsia="Calibri"/>
-                <w:b/>
-              </w:rPr>
-              <w:t>…</w:t>
-            </w:r>
+            <w:pPr>
+              <w:snapToGrid w:val="0"/>
+              <w:rPr>
+                <w:rFonts w:eastAsia="Calibri"/>
+              </w:rPr>
+            </w:pPr>
+          </w:p>
+        </w:tc>
+      </w:tr>
+      <w:tr>
+        <w:tc>
+          <w:tcPr>
+            <w:tcW w:w="1673" w:type="dxa"/>
+            <w:vMerge/>
+            <w:tcBorders>
+              <w:left w:val="single" w:sz="4" w:space="0" w:color="000000"/>
+            </w:tcBorders>
+            <w:shd w:val="clear" w:color="auto" w:fill="auto"/>
+          </w:tcPr>
+          <w:p>
+            <w:pPr>
+              <w:rPr>
+                <w:rFonts w:eastAsia="Calibri"/>
+              </w:rPr>
+            </w:pPr>
+          </w:p>
+        </w:tc>
+        <w:tc>
+          <w:tcPr>
+            <w:tcW w:w="3827" w:type="dxa"/>
+            <w:tcBorders>
+              <w:top w:val="single" w:sz="4" w:space="0" w:color="000000"/>
+              <w:left w:val="single" w:sz="4" w:space="0" w:color="000000"/>
+              <w:bottom w:val="single" w:sz="4" w:space="0" w:color="000000"/>
+            </w:tcBorders>
+            <w:shd w:val="clear" w:color="auto" w:fill="auto"/>
+          </w:tcPr>
+          <w:p>
+            <w:pPr>
+              <w:rPr>
+                <w:rFonts w:eastAsia="Calibri"/>
+                <w:color w:val="auto"/>
+              </w:rPr>
+            </w:pPr>
+            <w:r>
+              <w:rPr>
+                <w:rFonts w:eastAsia="Calibri"/>
+                <w:b/>
+                <w:color w:val="auto"/>
+              </w:rPr>
+              <w:t>РО-О5</w:t>
+            </w:r>
+            <w:r>
+              <w:rPr>
+                <w:rFonts w:eastAsia="Calibri"/>
+                <w:color w:val="auto"/>
+              </w:rPr>
+              <w:t xml:space="preserve">: </w:t>
+            </w:r>
+            <w:r>
+              <w:rPr>
+                <w:rFonts w:eastAsia="Calibri"/>
+                <w:color w:val="auto"/>
+              </w:rPr>
+              <w:t>Способность  осуществлять  наладку, настройку,  регулировку  и  опытную проверку  вычислительных  систем, периферийного  оборудования  и  программных комплексов.</w:t>
+            </w:r>
+          </w:p>
+        </w:tc>
+        <w:tc>
+          <w:tcPr>
+            <w:tcW w:w="2220" w:type="dxa"/>
+            <w:tcBorders>
+              <w:top w:val="single" w:sz="4" w:space="0" w:color="000000"/>
+              <w:left w:val="single" w:sz="4" w:space="0" w:color="000000"/>
+              <w:bottom w:val="single" w:sz="4" w:space="0" w:color="000000"/>
+            </w:tcBorders>
+            <w:shd w:val="clear" w:color="auto" w:fill="auto"/>
+          </w:tcPr>
+          <w:p>
+            <w:pPr>
+              <w:rPr>
+                <w:rFonts w:eastAsia="Calibri"/>
+                <w:color w:val="auto"/>
+              </w:rPr>
+            </w:pPr>
+            <w:r>
+              <w:rPr>
+                <w:rFonts w:eastAsia="Calibri"/>
+                <w:color w:val="auto"/>
+              </w:rPr>
+              <w:t>ОК-2</w:t>
+            </w:r>
+          </w:p>
+          <w:p>
+            <w:pPr>
+              <w:rPr>
+                <w:rFonts w:eastAsia="Calibri"/>
+                <w:color w:val="auto"/>
+              </w:rPr>
+            </w:pPr>
+            <w:r>
+              <w:rPr>
+                <w:rFonts w:eastAsia="Calibri"/>
+                <w:color w:val="auto"/>
+              </w:rPr>
+              <w:t>ОК-8</w:t>
+            </w:r>
+          </w:p>
+          <w:p>
+            <w:pPr>
+              <w:rPr>
+                <w:rFonts w:eastAsia="Calibri"/>
+                <w:color w:val="auto"/>
+              </w:rPr>
+            </w:pPr>
+            <w:r>
+              <w:rPr>
+                <w:rFonts w:eastAsia="Calibri"/>
+                <w:color w:val="auto"/>
+              </w:rPr>
+              <w:t>ОК-9</w:t>
+            </w:r>
+          </w:p>
+          <w:p>
+            <w:pPr>
+              <w:rPr>
+                <w:rFonts w:eastAsia="Calibri"/>
+                <w:color w:val="auto"/>
+              </w:rPr>
+            </w:pPr>
+            <w:r>
+              <w:rPr>
+                <w:rFonts w:eastAsia="Calibri"/>
+                <w:color w:val="auto"/>
+              </w:rPr>
+              <w:t>ОПК-4</w:t>
+            </w:r>
+          </w:p>
+          <w:p>
+            <w:pPr>
+              <w:rPr>
+                <w:rFonts w:eastAsia="Calibri"/>
+                <w:color w:val="auto"/>
+              </w:rPr>
+            </w:pPr>
+            <w:r>
+              <w:rPr>
+                <w:rFonts w:eastAsia="Calibri"/>
+                <w:color w:val="auto"/>
+              </w:rPr>
+              <w:t>ОПК-5</w:t>
+            </w:r>
+          </w:p>
+          <w:p>
+            <w:pPr>
+              <w:rPr>
+                <w:rFonts w:eastAsia="Calibri"/>
+                <w:color w:val="auto"/>
+              </w:rPr>
+            </w:pPr>
+            <w:r>
+              <w:rPr>
+                <w:rFonts w:eastAsia="Calibri"/>
+                <w:color w:val="auto"/>
+              </w:rPr>
+              <w:t>ПК-3</w:t>
+            </w:r>
+          </w:p>
+          <w:p>
+            <w:pPr>
+              <w:rPr>
+                <w:rFonts w:eastAsia="Calibri"/>
+                <w:color w:val="auto"/>
+              </w:rPr>
+            </w:pPr>
+            <w:r>
+              <w:rPr>
+                <w:rFonts w:eastAsia="Calibri"/>
+                <w:color w:val="auto"/>
+              </w:rPr>
+              <w:t>ПК-5</w:t>
+            </w:r>
+          </w:p>
+          <w:p>
+            <w:pPr>
+              <w:rPr>
+                <w:rFonts w:eastAsia="Calibri"/>
+                <w:color w:val="auto"/>
+              </w:rPr>
+            </w:pPr>
+            <w:r>
+              <w:rPr>
+                <w:rFonts w:eastAsia="Calibri"/>
+                <w:color w:val="auto"/>
+              </w:rPr>
+              <w:t>ПК-6</w:t>
+            </w:r>
+          </w:p>
+        </w:tc>
+        <w:tc>
+          <w:tcPr>
+            <w:tcW w:w="2362" w:type="dxa"/>
+            <w:vMerge/>
+            <w:tcBorders>
+              <w:left w:val="single" w:sz="4" w:space="0" w:color="000000"/>
+              <w:right w:val="single" w:sz="4" w:space="0" w:color="000000"/>
+            </w:tcBorders>
+            <w:shd w:val="clear" w:color="auto" w:fill="auto"/>
+          </w:tcPr>
+          <w:p>
+            <w:pPr>
+              <w:snapToGrid w:val="0"/>
+              <w:rPr>
+                <w:rFonts w:eastAsia="Calibri"/>
+              </w:rPr>
+            </w:pPr>
+          </w:p>
+        </w:tc>
+      </w:tr>
+      <w:tr>
+        <w:tc>
+          <w:tcPr>
+            <w:tcW w:w="1673" w:type="dxa"/>
+            <w:vMerge/>
+            <w:tcBorders>
+              <w:left w:val="single" w:sz="4" w:space="0" w:color="000000"/>
+              <w:bottom w:val="single" w:sz="4" w:space="0" w:color="000000"/>
+            </w:tcBorders>
+            <w:shd w:val="clear" w:color="auto" w:fill="auto"/>
+          </w:tcPr>
+          <w:p>
+            <w:pPr>
+              <w:rPr>
+                <w:rFonts w:eastAsia="Calibri"/>
+              </w:rPr>
+            </w:pPr>
+          </w:p>
+        </w:tc>
+        <w:tc>
+          <w:tcPr>
+            <w:tcW w:w="3827" w:type="dxa"/>
+            <w:tcBorders>
+              <w:top w:val="single" w:sz="4" w:space="0" w:color="000000"/>
+              <w:left w:val="single" w:sz="4" w:space="0" w:color="000000"/>
+              <w:bottom w:val="single" w:sz="4" w:space="0" w:color="000000"/>
+            </w:tcBorders>
+            <w:shd w:val="clear" w:color="auto" w:fill="auto"/>
+          </w:tcPr>
+          <w:p>
+            <w:pPr>
+              <w:rPr>
+                <w:rFonts w:eastAsia="Calibri"/>
+                <w:color w:val="auto"/>
+              </w:rPr>
+            </w:pPr>
+            <w:r>
+              <w:rPr>
+                <w:rFonts w:eastAsia="Calibri"/>
+                <w:b/>
+                <w:color w:val="auto"/>
+              </w:rPr>
+              <w:t>РО-О6</w:t>
+            </w:r>
+            <w:r>
+              <w:rPr>
+                <w:rFonts w:eastAsia="Calibri"/>
+                <w:color w:val="auto"/>
+              </w:rPr>
+              <w:t xml:space="preserve">: </w:t>
+            </w:r>
+            <w:r>
+              <w:rPr>
+                <w:rFonts w:eastAsia="Calibri"/>
+                <w:color w:val="auto"/>
+              </w:rPr>
+              <w:t>Применять инструментальные средства    для  обслуживания  программно</w:t>
+            </w:r>
+            <w:r>
+              <w:rPr>
+                <w:rFonts w:eastAsia="Calibri"/>
+                <w:color w:val="auto"/>
+              </w:rPr>
+              <w:t>-</w:t>
+            </w:r>
+            <w:r>
+              <w:rPr>
+                <w:rFonts w:eastAsia="Calibri"/>
+                <w:color w:val="auto"/>
+              </w:rPr>
+              <w:t>аппар</w:t>
+            </w:r>
+            <w:r>
+              <w:rPr>
+                <w:rFonts w:eastAsia="Calibri"/>
+                <w:color w:val="auto"/>
+              </w:rPr>
+              <w:t>атных комплексов</w:t>
+            </w:r>
+          </w:p>
+        </w:tc>
+        <w:tc>
+          <w:tcPr>
+            <w:tcW w:w="2220" w:type="dxa"/>
+            <w:tcBorders>
+              <w:top w:val="single" w:sz="4" w:space="0" w:color="000000"/>
+              <w:left w:val="single" w:sz="4" w:space="0" w:color="000000"/>
+              <w:bottom w:val="single" w:sz="4" w:space="0" w:color="000000"/>
+            </w:tcBorders>
+            <w:shd w:val="clear" w:color="auto" w:fill="auto"/>
+          </w:tcPr>
+          <w:p>
+            <w:pPr>
+              <w:rPr>
+                <w:rFonts w:eastAsia="Calibri"/>
+                <w:color w:val="auto"/>
+              </w:rPr>
+            </w:pPr>
+            <w:r>
+              <w:rPr>
+                <w:rFonts w:eastAsia="Calibri"/>
+                <w:color w:val="auto"/>
+              </w:rPr>
+              <w:t>ОК-1</w:t>
+            </w:r>
+          </w:p>
+          <w:p>
+            <w:pPr>
+              <w:rPr>
+                <w:rFonts w:eastAsia="Calibri"/>
+                <w:color w:val="auto"/>
+              </w:rPr>
+            </w:pPr>
+            <w:r>
+              <w:rPr>
+                <w:rFonts w:eastAsia="Calibri"/>
+                <w:color w:val="auto"/>
+              </w:rPr>
+              <w:t>ОК-5</w:t>
+            </w:r>
+          </w:p>
+          <w:p>
+            <w:pPr>
+              <w:rPr>
+                <w:rFonts w:eastAsia="Calibri"/>
+                <w:color w:val="auto"/>
+              </w:rPr>
+            </w:pPr>
+            <w:r>
+              <w:rPr>
+                <w:rFonts w:eastAsia="Calibri"/>
+                <w:color w:val="auto"/>
+              </w:rPr>
+              <w:t>ОК-8</w:t>
+            </w:r>
+          </w:p>
+          <w:p>
+            <w:pPr>
+              <w:rPr>
+                <w:rFonts w:eastAsia="Calibri"/>
+                <w:color w:val="auto"/>
+              </w:rPr>
+            </w:pPr>
+            <w:r>
+              <w:rPr>
+                <w:rFonts w:eastAsia="Calibri"/>
+                <w:color w:val="auto"/>
+              </w:rPr>
+              <w:t>ОК-9</w:t>
+            </w:r>
+          </w:p>
+          <w:p>
+            <w:pPr>
+              <w:rPr>
+                <w:rFonts w:eastAsia="Calibri"/>
+                <w:color w:val="auto"/>
+              </w:rPr>
+            </w:pPr>
+            <w:r>
+              <w:rPr>
+                <w:rFonts w:eastAsia="Calibri"/>
+                <w:color w:val="auto"/>
+              </w:rPr>
+              <w:lastRenderedPageBreak/>
+              <w:t>ОПК-1</w:t>
+            </w:r>
+          </w:p>
+          <w:p>
+            <w:pPr>
+              <w:rPr>
+                <w:rFonts w:eastAsia="Calibri"/>
+                <w:color w:val="auto"/>
+              </w:rPr>
+            </w:pPr>
+            <w:r>
+              <w:rPr>
+                <w:rFonts w:eastAsia="Calibri"/>
+                <w:color w:val="auto"/>
+              </w:rPr>
+              <w:t>ОПК-5</w:t>
+            </w:r>
+          </w:p>
+          <w:p>
+            <w:pPr>
+              <w:rPr>
+                <w:rFonts w:eastAsia="Calibri"/>
+                <w:color w:val="auto"/>
+              </w:rPr>
+            </w:pPr>
+            <w:r>
+              <w:rPr>
+                <w:rFonts w:eastAsia="Calibri"/>
+                <w:color w:val="auto"/>
+              </w:rPr>
+              <w:t>ПК-7</w:t>
+            </w:r>
+          </w:p>
+          <w:p>
+            <w:pPr>
+              <w:rPr>
+                <w:rFonts w:eastAsia="Calibri"/>
+                <w:color w:val="auto"/>
+              </w:rPr>
+            </w:pPr>
+            <w:r>
+              <w:rPr>
+                <w:rFonts w:eastAsia="Calibri"/>
+                <w:color w:val="auto"/>
+              </w:rPr>
+              <w:t>ПК-8</w:t>
+            </w:r>
+          </w:p>
+        </w:tc>
+        <w:tc>
+          <w:tcPr>
+            <w:tcW w:w="2362" w:type="dxa"/>
+            <w:vMerge/>
+            <w:tcBorders>
+              <w:left w:val="single" w:sz="4" w:space="0" w:color="000000"/>
+              <w:bottom w:val="single" w:sz="4" w:space="0" w:color="000000"/>
+              <w:right w:val="single" w:sz="4" w:space="0" w:color="000000"/>
+            </w:tcBorders>
+            <w:shd w:val="clear" w:color="auto" w:fill="auto"/>
+          </w:tcPr>
+          <w:p>
+            <w:pPr>
+              <w:snapToGrid w:val="0"/>
+              <w:rPr>
+                <w:rFonts w:eastAsia="Calibri"/>
+              </w:rPr>
+            </w:pPr>
           </w:p>
         </w:tc>
       </w:tr>
@@ -5450,7 +5809,6 @@
         <w:rPr>
           <w:b/>
         </w:rPr>
-        <w:lastRenderedPageBreak/>
         <w:t>5.2. Форма промежуточной аттестации по модулю:</w:t>
       </w:r>
     </w:p>
@@ -5639,6 +5997,8 @@
     </w:p>
     <w:p>
       <w:pPr>
+        <w:keepLines/>
+        <w:pageBreakBefore/>
         <w:jc w:val="right"/>
         <w:rPr>
           <w:b/>
@@ -5648,6 +6008,7 @@
         <w:rPr>
           <w:b/>
         </w:rPr>
+        <w:lastRenderedPageBreak/>
         <w:t>ПРИЛОЖЕНИЕ 1</w:t>
       </w:r>
       <w:r>
@@ -6091,14 +6452,7 @@
               <w:rPr>
                 <w:rFonts w:eastAsia="Calibri"/>
               </w:rPr>
-              <w:t xml:space="preserve">Студент умеет корректно выполнять предписанные действия по инструкции, алгоритму  в известной ситуации, самостоятельно выполняет действия по решению типовых задач, требующих выбора из числа известных методов, в предсказуемо </w:t>
-            </w:r>
-            <w:r>
-              <w:rPr>
-                <w:rFonts w:eastAsia="Calibri"/>
-              </w:rPr>
-              <w:lastRenderedPageBreak/>
-              <w:t>изменяющейся ситуации</w:t>
+              <w:t>Студент умеет корректно выполнять предписанные действия по инструкции, алгоритму  в известной ситуации, самостоятельно выполняет действия по решению типовых задач, требующих выбора из числа известных методов, в предсказуемо изменяющейся ситуации</w:t>
             </w:r>
           </w:p>
         </w:tc>
@@ -6122,15 +6476,7 @@
               <w:rPr>
                 <w:rFonts w:eastAsia="Calibri"/>
               </w:rPr>
-              <w:lastRenderedPageBreak/>
-              <w:t xml:space="preserve">Студент умеет самостоятельно выполнять действия (приемы, операции) по решению нестандартных задач, требующих выбора на основе комбинации  известных методов, в непредсказуемо </w:t>
-            </w:r>
-            <w:r>
-              <w:rPr>
-                <w:rFonts w:eastAsia="Calibri"/>
-              </w:rPr>
-              <w:lastRenderedPageBreak/>
-              <w:t>изменяющейся ситуации</w:t>
+              <w:t>Студент умеет самостоятельно выполнять действия (приемы, операции) по решению нестандартных задач, требующих выбора на основе комбинации  известных методов, в непредсказуемо изменяющейся ситуации</w:t>
             </w:r>
           </w:p>
         </w:tc>
@@ -6150,7 +6496,6 @@
               <w:rPr>
                 <w:rFonts w:eastAsia="Calibri"/>
               </w:rPr>
-              <w:lastRenderedPageBreak/>
               <w:t>Студент умеет самостоятельно выполнять действия, связанные с решением исследовательских задач, демонстрирует творческое использование умений (технологий)</w:t>
             </w:r>
           </w:p>
@@ -6179,7 +6524,6 @@
                 <w:rFonts w:eastAsia="Calibri"/>
                 <w:b/>
               </w:rPr>
-              <w:lastRenderedPageBreak/>
               <w:t>Личностные качества</w:t>
             </w:r>
           </w:p>
@@ -7755,7 +8099,7 @@
         <w:rStyle w:val="aa"/>
         <w:noProof/>
       </w:rPr>
-      <w:t>3</w:t>
+      <w:t>4</w:t>
     </w:r>
     <w:r>
       <w:rPr>

</xml_diff>